<commit_message>
fixed spacing in docx
</commit_message>
<xml_diff>
--- a/FitnessApp - G17.docx
+++ b/FitnessApp - G17.docx
@@ -2061,67 +2061,6 @@
     <w:p>
       <w:pPr>
         <w:rPr>
-          <w:sz w:val="28"/>
-          <w:szCs w:val="28"/>
-        </w:rPr>
-      </w:pPr>
-    </w:p>
-    <w:p>
-      <w:pPr>
-        <w:rPr>
-          <w:b/>
-          <w:bCs/>
-          <w:sz w:val="28"/>
-          <w:szCs w:val="28"/>
-          <w:rtl/>
-        </w:rPr>
-      </w:pPr>
-    </w:p>
-    <w:p>
-      <w:pPr>
-        <w:rPr>
-          <w:b/>
-          <w:bCs/>
-          <w:sz w:val="28"/>
-          <w:szCs w:val="28"/>
-        </w:rPr>
-      </w:pPr>
-    </w:p>
-    <w:p>
-      <w:pPr>
-        <w:rPr>
-          <w:b/>
-          <w:bCs/>
-          <w:sz w:val="28"/>
-          <w:szCs w:val="28"/>
-        </w:rPr>
-      </w:pPr>
-    </w:p>
-    <w:p>
-      <w:pPr>
-        <w:rPr>
-          <w:b/>
-          <w:bCs/>
-          <w:sz w:val="28"/>
-          <w:szCs w:val="28"/>
-        </w:rPr>
-      </w:pPr>
-    </w:p>
-    <w:p>
-      <w:pPr>
-        <w:rPr>
-          <w:b/>
-          <w:bCs/>
-          <w:sz w:val="28"/>
-          <w:szCs w:val="28"/>
-        </w:rPr>
-      </w:pPr>
-    </w:p>
-    <w:p>
-      <w:pPr>
-        <w:rPr>
-          <w:b/>
-          <w:bCs/>
           <w:sz w:val="28"/>
           <w:szCs w:val="28"/>
         </w:rPr>
@@ -3303,6 +3242,7 @@
           <w:highlight w:val="yellow"/>
           <w:u w:val="single"/>
         </w:rPr>
+        <w:lastRenderedPageBreak/>
         <w:t>Functional Requirements</w:t>
       </w:r>
       <w:r>
@@ -3907,7 +3847,6 @@
         <w:rPr>
           <w:lang w:val="en-US"/>
         </w:rPr>
-        <w:lastRenderedPageBreak/>
         <w:t>The app will allow users to view visual charts showing their progress</w:t>
       </w:r>
       <w:r>
@@ -4033,6 +3972,7 @@
           <w:highlight w:val="yellow"/>
           <w:u w:val="single"/>
         </w:rPr>
+        <w:lastRenderedPageBreak/>
         <w:t xml:space="preserve">Non </w:t>
       </w:r>
       <w:r>
@@ -4764,6 +4704,7 @@
           <w:lang w:val="en-US"/>
           <w14:ligatures w14:val="standardContextual"/>
         </w:rPr>
+        <w:lastRenderedPageBreak/>
         <w:drawing>
           <wp:anchor distT="0" distB="0" distL="114300" distR="114300" simplePos="0" relativeHeight="251658240" behindDoc="1" locked="0" layoutInCell="1" allowOverlap="1" wp14:anchorId="2E864FD1" wp14:editId="14D6AEBF">
             <wp:simplePos x="0" y="0"/>
@@ -5425,6 +5366,7 @@
           <w:u w:val="single"/>
           <w:rtl/>
         </w:rPr>
+        <w:lastRenderedPageBreak/>
         <w:t>תיק משתמש</w:t>
       </w:r>
     </w:p>
@@ -5474,7 +5416,7 @@
           <w:lang w:val="en-US"/>
         </w:rPr>
         <w:drawing>
-          <wp:anchor distT="0" distB="0" distL="114300" distR="114300" simplePos="0" relativeHeight="251664384" behindDoc="0" locked="0" layoutInCell="1" allowOverlap="1" wp14:anchorId="74DBDE5A" wp14:editId="4962F6B6">
+          <wp:anchor distT="0" distB="0" distL="114300" distR="114300" simplePos="0" relativeHeight="251664384" behindDoc="0" locked="0" layoutInCell="1" allowOverlap="1" wp14:anchorId="74DBDE5A" wp14:editId="6F827435">
             <wp:simplePos x="0" y="0"/>
             <wp:positionH relativeFrom="margin">
               <wp:align>left</wp:align>
@@ -6442,6 +6384,7 @@
           <w:b/>
           <w:lang w:val="en-US"/>
         </w:rPr>
+        <w:lastRenderedPageBreak/>
         <w:t>:</w:t>
       </w:r>
       <w:r>
@@ -7513,6 +7456,7 @@
           <w:noProof/>
           <w:lang w:val="en-US"/>
         </w:rPr>
+        <w:lastRenderedPageBreak/>
         <w:drawing>
           <wp:anchor distT="0" distB="0" distL="114300" distR="114300" simplePos="0" relativeHeight="251665408" behindDoc="0" locked="0" layoutInCell="1" allowOverlap="1" wp14:anchorId="60C858F7" wp14:editId="09BD3810">
             <wp:simplePos x="0" y="0"/>
@@ -9761,6 +9705,7 @@
           <w:u w:val="single"/>
           <w:lang w:val="en-US"/>
         </w:rPr>
+        <w:lastRenderedPageBreak/>
         <w:t>:</w:t>
       </w:r>
       <w:r>
@@ -9836,7 +9781,7 @@
           <w:lang w:val="en-US"/>
         </w:rPr>
         <w:drawing>
-          <wp:anchor distT="0" distB="0" distL="114300" distR="114300" simplePos="0" relativeHeight="251671552" behindDoc="0" locked="0" layoutInCell="1" allowOverlap="1" wp14:anchorId="4335180F" wp14:editId="5D6A12E0">
+          <wp:anchor distT="0" distB="0" distL="114300" distR="114300" simplePos="0" relativeHeight="251671552" behindDoc="0" locked="0" layoutInCell="1" allowOverlap="1" wp14:anchorId="4335180F" wp14:editId="4A490CF2">
             <wp:simplePos x="0" y="0"/>
             <wp:positionH relativeFrom="margin">
               <wp:posOffset>-987425</wp:posOffset>
@@ -10246,7 +10191,7 @@
           <w:lang w:val="en-US"/>
         </w:rPr>
         <w:drawing>
-          <wp:anchor distT="0" distB="0" distL="114300" distR="114300" simplePos="0" relativeHeight="251672576" behindDoc="0" locked="0" layoutInCell="1" allowOverlap="1" wp14:anchorId="0A3D2BC7" wp14:editId="7B2BE12A">
+          <wp:anchor distT="0" distB="0" distL="114300" distR="114300" simplePos="0" relativeHeight="251672576" behindDoc="0" locked="0" layoutInCell="1" allowOverlap="1" wp14:anchorId="0A3D2BC7" wp14:editId="27322884">
             <wp:simplePos x="0" y="0"/>
             <wp:positionH relativeFrom="column">
               <wp:posOffset>2089150</wp:posOffset>
@@ -10596,6 +10541,7 @@
           <w:u w:val="single"/>
           <w:lang w:val="en-US"/>
         </w:rPr>
+        <w:lastRenderedPageBreak/>
         <w:t>:</w:t>
       </w:r>
       <w:r>
@@ -11417,6 +11363,7 @@
           <w:b/>
           <w:lang w:val="en-US"/>
         </w:rPr>
+        <w:lastRenderedPageBreak/>
         <w:t xml:space="preserve"> </w:t>
       </w:r>
       <w:r>
@@ -11482,7 +11429,7 @@
           <w:lang w:val="en-US"/>
         </w:rPr>
         <w:drawing>
-          <wp:anchor distT="0" distB="0" distL="114300" distR="114300" simplePos="0" relativeHeight="251677696" behindDoc="0" locked="0" layoutInCell="1" allowOverlap="1" wp14:anchorId="3781B03B" wp14:editId="047AEEE8">
+          <wp:anchor distT="0" distB="0" distL="114300" distR="114300" simplePos="0" relativeHeight="251677696" behindDoc="0" locked="0" layoutInCell="1" allowOverlap="1" wp14:anchorId="3781B03B" wp14:editId="2874E2EB">
             <wp:simplePos x="0" y="0"/>
             <wp:positionH relativeFrom="margin">
               <wp:posOffset>-228600</wp:posOffset>
@@ -11796,7 +11743,7 @@
           <w:lang w:val="en-US"/>
         </w:rPr>
         <w:drawing>
-          <wp:anchor distT="0" distB="0" distL="114300" distR="114300" simplePos="0" relativeHeight="251678720" behindDoc="0" locked="0" layoutInCell="1" allowOverlap="1" wp14:anchorId="29A2F1FD" wp14:editId="06EE713D">
+          <wp:anchor distT="0" distB="0" distL="114300" distR="114300" simplePos="0" relativeHeight="251678720" behindDoc="0" locked="0" layoutInCell="1" allowOverlap="1" wp14:anchorId="29A2F1FD" wp14:editId="7EC6B75A">
             <wp:simplePos x="0" y="0"/>
             <wp:positionH relativeFrom="margin">
               <wp:posOffset>-193867</wp:posOffset>
@@ -12303,6 +12250,7 @@
           <w:szCs w:val="24"/>
           <w:lang w:val="en-US"/>
         </w:rPr>
+        <w:lastRenderedPageBreak/>
         <w:t>:Dark Mode</w:t>
       </w:r>
       <w:r>
@@ -12336,7 +12284,7 @@
           <w:lang w:val="en-US"/>
         </w:rPr>
         <w:drawing>
-          <wp:anchor distT="0" distB="0" distL="114300" distR="114300" simplePos="0" relativeHeight="251681792" behindDoc="0" locked="0" layoutInCell="1" allowOverlap="1" wp14:anchorId="751C030F" wp14:editId="17AA9A4E">
+          <wp:anchor distT="0" distB="0" distL="114300" distR="114300" simplePos="0" relativeHeight="251681792" behindDoc="0" locked="0" layoutInCell="1" allowOverlap="1" wp14:anchorId="751C030F" wp14:editId="651C03B2">
             <wp:simplePos x="0" y="0"/>
             <wp:positionH relativeFrom="margin">
               <wp:align>left</wp:align>
@@ -12565,7 +12513,7 @@
           <w:lang w:val="en-US"/>
         </w:rPr>
         <w:drawing>
-          <wp:anchor distT="0" distB="0" distL="114300" distR="114300" simplePos="0" relativeHeight="251682816" behindDoc="0" locked="0" layoutInCell="1" allowOverlap="1" wp14:anchorId="0CD4EB0F" wp14:editId="736C2A95">
+          <wp:anchor distT="0" distB="0" distL="114300" distR="114300" simplePos="0" relativeHeight="251682816" behindDoc="0" locked="0" layoutInCell="1" allowOverlap="1" wp14:anchorId="0CD4EB0F" wp14:editId="1E816568">
             <wp:simplePos x="0" y="0"/>
             <wp:positionH relativeFrom="column">
               <wp:posOffset>5080</wp:posOffset>
@@ -13427,900 +13375,900 @@
           <w:szCs w:val="24"/>
           <w:lang w:val="en-US"/>
         </w:rPr>
+        <w:tab/>
+      </w:r>
+      <w:r>
+        <w:rPr>
+          <w:b/>
+          <w:sz w:val="24"/>
+          <w:szCs w:val="24"/>
+          <w:lang w:val="en-US"/>
+        </w:rPr>
+        <w:tab/>
+      </w:r>
+      <w:r>
+        <w:rPr>
+          <w:b/>
+          <w:sz w:val="24"/>
+          <w:szCs w:val="24"/>
+          <w:lang w:val="en-US"/>
+        </w:rPr>
+        <w:tab/>
+      </w:r>
+      <w:r>
+        <w:rPr>
+          <w:b/>
+          <w:sz w:val="24"/>
+          <w:szCs w:val="24"/>
+          <w:lang w:val="en-US"/>
+        </w:rPr>
+        <w:tab/>
+      </w:r>
+      <w:r>
+        <w:rPr>
+          <w:b/>
+          <w:sz w:val="24"/>
+          <w:szCs w:val="24"/>
+          <w:lang w:val="en-US"/>
+        </w:rPr>
+        <w:tab/>
+      </w:r>
+      <w:r>
+        <w:rPr>
+          <w:b/>
+          <w:sz w:val="24"/>
+          <w:szCs w:val="24"/>
+          <w:lang w:val="en-US"/>
+        </w:rPr>
+        <w:tab/>
+      </w:r>
+      <w:r>
+        <w:rPr>
+          <w:b/>
+          <w:sz w:val="24"/>
+          <w:szCs w:val="24"/>
+          <w:lang w:val="en-US"/>
+        </w:rPr>
+        <w:tab/>
+      </w:r>
+      <w:r>
+        <w:rPr>
+          <w:b/>
+          <w:sz w:val="24"/>
+          <w:szCs w:val="24"/>
+          <w:lang w:val="en-US"/>
+        </w:rPr>
+        <w:tab/>
+      </w:r>
+      <w:r>
+        <w:rPr>
+          <w:b/>
+          <w:sz w:val="24"/>
+          <w:szCs w:val="24"/>
+          <w:lang w:val="en-US"/>
+        </w:rPr>
+        <w:tab/>
+      </w:r>
+      <w:r>
+        <w:rPr>
+          <w:b/>
+          <w:sz w:val="24"/>
+          <w:szCs w:val="24"/>
+          <w:lang w:val="en-US"/>
+        </w:rPr>
+        <w:tab/>
+      </w:r>
+      <w:r>
+        <w:rPr>
+          <w:b/>
+          <w:sz w:val="24"/>
+          <w:szCs w:val="24"/>
+          <w:lang w:val="en-US"/>
+        </w:rPr>
+        <w:tab/>
+      </w:r>
+      <w:r>
+        <w:rPr>
+          <w:b/>
+          <w:sz w:val="24"/>
+          <w:szCs w:val="24"/>
+          <w:lang w:val="en-US"/>
+        </w:rPr>
+        <w:tab/>
+      </w:r>
+      <w:r>
+        <w:rPr>
+          <w:b/>
+          <w:sz w:val="24"/>
+          <w:szCs w:val="24"/>
+          <w:lang w:val="en-US"/>
+        </w:rPr>
+        <w:tab/>
+      </w:r>
+      <w:r>
+        <w:rPr>
+          <w:b/>
+          <w:sz w:val="24"/>
+          <w:szCs w:val="24"/>
+          <w:lang w:val="en-US"/>
+        </w:rPr>
+        <w:tab/>
+      </w:r>
+      <w:r>
+        <w:rPr>
+          <w:b/>
+          <w:sz w:val="24"/>
+          <w:szCs w:val="24"/>
+          <w:lang w:val="en-US"/>
+        </w:rPr>
+        <w:tab/>
+      </w:r>
+      <w:r>
+        <w:rPr>
+          <w:b/>
+          <w:sz w:val="24"/>
+          <w:szCs w:val="24"/>
+          <w:lang w:val="en-US"/>
+        </w:rPr>
+        <w:tab/>
+      </w:r>
+      <w:r>
+        <w:rPr>
+          <w:b/>
+          <w:sz w:val="24"/>
+          <w:szCs w:val="24"/>
+          <w:lang w:val="en-US"/>
+        </w:rPr>
+        <w:tab/>
+      </w:r>
+      <w:r>
+        <w:rPr>
+          <w:b/>
+          <w:sz w:val="24"/>
+          <w:szCs w:val="24"/>
+          <w:lang w:val="en-US"/>
+        </w:rPr>
+        <w:tab/>
+      </w:r>
+      <w:r>
+        <w:rPr>
+          <w:b/>
+          <w:sz w:val="24"/>
+          <w:szCs w:val="24"/>
+          <w:lang w:val="en-US"/>
+        </w:rPr>
+        <w:tab/>
+      </w:r>
+      <w:r>
+        <w:rPr>
+          <w:b/>
+          <w:sz w:val="24"/>
+          <w:szCs w:val="24"/>
+          <w:lang w:val="en-US"/>
+        </w:rPr>
+        <w:tab/>
+      </w:r>
+      <w:r>
+        <w:rPr>
+          <w:b/>
+          <w:sz w:val="24"/>
+          <w:szCs w:val="24"/>
+          <w:lang w:val="en-US"/>
+        </w:rPr>
+        <w:tab/>
+      </w:r>
+      <w:r>
+        <w:rPr>
+          <w:b/>
+          <w:sz w:val="24"/>
+          <w:szCs w:val="24"/>
+          <w:lang w:val="en-US"/>
+        </w:rPr>
+        <w:tab/>
+      </w:r>
+      <w:r>
+        <w:rPr>
+          <w:b/>
+          <w:sz w:val="24"/>
+          <w:szCs w:val="24"/>
+          <w:lang w:val="en-US"/>
+        </w:rPr>
+        <w:tab/>
+      </w:r>
+      <w:r>
+        <w:rPr>
+          <w:b/>
+          <w:sz w:val="24"/>
+          <w:szCs w:val="24"/>
+          <w:lang w:val="en-US"/>
+        </w:rPr>
+        <w:tab/>
+      </w:r>
+      <w:r>
+        <w:rPr>
+          <w:b/>
+          <w:sz w:val="24"/>
+          <w:szCs w:val="24"/>
+          <w:lang w:val="en-US"/>
+        </w:rPr>
+        <w:tab/>
+      </w:r>
+      <w:r>
+        <w:rPr>
+          <w:b/>
+          <w:sz w:val="24"/>
+          <w:szCs w:val="24"/>
+          <w:lang w:val="en-US"/>
+        </w:rPr>
+        <w:tab/>
+      </w:r>
+      <w:r>
+        <w:rPr>
+          <w:b/>
+          <w:sz w:val="24"/>
+          <w:szCs w:val="24"/>
+          <w:lang w:val="en-US"/>
+        </w:rPr>
+        <w:tab/>
+      </w:r>
+      <w:r>
+        <w:rPr>
+          <w:b/>
+          <w:sz w:val="24"/>
+          <w:szCs w:val="24"/>
+          <w:lang w:val="en-US"/>
+        </w:rPr>
+        <w:tab/>
+      </w:r>
+      <w:r>
+        <w:rPr>
+          <w:b/>
+          <w:sz w:val="24"/>
+          <w:szCs w:val="24"/>
+          <w:lang w:val="en-US"/>
+        </w:rPr>
+        <w:tab/>
+      </w:r>
+      <w:r>
+        <w:rPr>
+          <w:b/>
+          <w:sz w:val="24"/>
+          <w:szCs w:val="24"/>
+          <w:lang w:val="en-US"/>
+        </w:rPr>
+        <w:tab/>
+      </w:r>
+      <w:r>
+        <w:rPr>
+          <w:b/>
+          <w:sz w:val="24"/>
+          <w:szCs w:val="24"/>
+          <w:lang w:val="en-US"/>
+        </w:rPr>
+        <w:tab/>
+      </w:r>
+      <w:r>
+        <w:rPr>
+          <w:b/>
+          <w:sz w:val="24"/>
+          <w:szCs w:val="24"/>
+          <w:lang w:val="en-US"/>
+        </w:rPr>
+        <w:tab/>
+      </w:r>
+      <w:r>
+        <w:rPr>
+          <w:b/>
+          <w:sz w:val="24"/>
+          <w:szCs w:val="24"/>
+          <w:lang w:val="en-US"/>
+        </w:rPr>
+        <w:tab/>
+      </w:r>
+      <w:r>
+        <w:rPr>
+          <w:b/>
+          <w:sz w:val="24"/>
+          <w:szCs w:val="24"/>
+          <w:lang w:val="en-US"/>
+        </w:rPr>
+        <w:tab/>
+      </w:r>
+      <w:r>
+        <w:rPr>
+          <w:b/>
+          <w:sz w:val="24"/>
+          <w:szCs w:val="24"/>
+          <w:lang w:val="en-US"/>
+        </w:rPr>
+        <w:tab/>
+      </w:r>
+      <w:r>
+        <w:rPr>
+          <w:b/>
+          <w:sz w:val="24"/>
+          <w:szCs w:val="24"/>
+          <w:lang w:val="en-US"/>
+        </w:rPr>
+        <w:tab/>
+      </w:r>
+      <w:r>
+        <w:rPr>
+          <w:b/>
+          <w:sz w:val="24"/>
+          <w:szCs w:val="24"/>
+          <w:lang w:val="en-US"/>
+        </w:rPr>
+        <w:tab/>
+      </w:r>
+      <w:r>
+        <w:rPr>
+          <w:b/>
+          <w:sz w:val="24"/>
+          <w:szCs w:val="24"/>
+          <w:lang w:val="en-US"/>
+        </w:rPr>
+        <w:tab/>
+      </w:r>
+      <w:r>
+        <w:rPr>
+          <w:b/>
+          <w:sz w:val="24"/>
+          <w:szCs w:val="24"/>
+          <w:lang w:val="en-US"/>
+        </w:rPr>
+        <w:tab/>
+      </w:r>
+      <w:r>
+        <w:rPr>
+          <w:b/>
+          <w:sz w:val="24"/>
+          <w:szCs w:val="24"/>
+          <w:lang w:val="en-US"/>
+        </w:rPr>
+        <w:tab/>
+      </w:r>
+      <w:r>
+        <w:rPr>
+          <w:b/>
+          <w:sz w:val="24"/>
+          <w:szCs w:val="24"/>
+          <w:lang w:val="en-US"/>
+        </w:rPr>
+        <w:tab/>
+      </w:r>
+      <w:r>
+        <w:rPr>
+          <w:b/>
+          <w:sz w:val="24"/>
+          <w:szCs w:val="24"/>
+          <w:lang w:val="en-US"/>
+        </w:rPr>
+        <w:tab/>
+      </w:r>
+      <w:r>
+        <w:rPr>
+          <w:b/>
+          <w:sz w:val="24"/>
+          <w:szCs w:val="24"/>
+          <w:lang w:val="en-US"/>
+        </w:rPr>
+        <w:tab/>
+      </w:r>
+      <w:r>
+        <w:rPr>
+          <w:b/>
+          <w:sz w:val="24"/>
+          <w:szCs w:val="24"/>
+          <w:lang w:val="en-US"/>
+        </w:rPr>
+        <w:tab/>
+      </w:r>
+      <w:r>
+        <w:rPr>
+          <w:b/>
+          <w:sz w:val="24"/>
+          <w:szCs w:val="24"/>
+          <w:lang w:val="en-US"/>
+        </w:rPr>
+        <w:tab/>
+      </w:r>
+      <w:r>
+        <w:rPr>
+          <w:b/>
+          <w:sz w:val="24"/>
+          <w:szCs w:val="24"/>
+          <w:lang w:val="en-US"/>
+        </w:rPr>
+        <w:tab/>
+      </w:r>
+      <w:r>
+        <w:rPr>
+          <w:b/>
+          <w:sz w:val="24"/>
+          <w:szCs w:val="24"/>
+          <w:lang w:val="en-US"/>
+        </w:rPr>
+        <w:tab/>
+      </w:r>
+      <w:r>
+        <w:rPr>
+          <w:b/>
+          <w:sz w:val="24"/>
+          <w:szCs w:val="24"/>
+          <w:lang w:val="en-US"/>
+        </w:rPr>
+        <w:tab/>
+      </w:r>
+      <w:r>
+        <w:rPr>
+          <w:b/>
+          <w:sz w:val="24"/>
+          <w:szCs w:val="24"/>
+          <w:lang w:val="en-US"/>
+        </w:rPr>
+        <w:tab/>
+      </w:r>
+      <w:r>
+        <w:rPr>
+          <w:b/>
+          <w:sz w:val="24"/>
+          <w:szCs w:val="24"/>
+          <w:lang w:val="en-US"/>
+        </w:rPr>
+        <w:tab/>
+      </w:r>
+      <w:r>
+        <w:rPr>
+          <w:b/>
+          <w:sz w:val="24"/>
+          <w:szCs w:val="24"/>
+          <w:lang w:val="en-US"/>
+        </w:rPr>
+        <w:tab/>
+      </w:r>
+      <w:r>
+        <w:rPr>
+          <w:b/>
+          <w:sz w:val="24"/>
+          <w:szCs w:val="24"/>
+          <w:lang w:val="en-US"/>
+        </w:rPr>
+        <w:tab/>
+      </w:r>
+      <w:r>
+        <w:rPr>
+          <w:b/>
+          <w:sz w:val="24"/>
+          <w:szCs w:val="24"/>
+          <w:lang w:val="en-US"/>
+        </w:rPr>
+        <w:tab/>
+      </w:r>
+      <w:r>
+        <w:rPr>
+          <w:b/>
+          <w:sz w:val="24"/>
+          <w:szCs w:val="24"/>
+          <w:lang w:val="en-US"/>
+        </w:rPr>
+        <w:tab/>
+      </w:r>
+      <w:r>
+        <w:rPr>
+          <w:b/>
+          <w:sz w:val="24"/>
+          <w:szCs w:val="24"/>
+          <w:lang w:val="en-US"/>
+        </w:rPr>
+        <w:tab/>
+      </w:r>
+      <w:r>
+        <w:rPr>
+          <w:b/>
+          <w:sz w:val="24"/>
+          <w:szCs w:val="24"/>
+          <w:lang w:val="en-US"/>
+        </w:rPr>
+        <w:tab/>
+      </w:r>
+      <w:r>
+        <w:rPr>
+          <w:b/>
+          <w:sz w:val="24"/>
+          <w:szCs w:val="24"/>
+          <w:lang w:val="en-US"/>
+        </w:rPr>
+        <w:tab/>
+      </w:r>
+      <w:r>
+        <w:rPr>
+          <w:b/>
+          <w:sz w:val="24"/>
+          <w:szCs w:val="24"/>
+          <w:lang w:val="en-US"/>
+        </w:rPr>
+        <w:tab/>
+      </w:r>
+      <w:r>
+        <w:rPr>
+          <w:b/>
+          <w:sz w:val="24"/>
+          <w:szCs w:val="24"/>
+          <w:lang w:val="en-US"/>
+        </w:rPr>
+        <w:tab/>
+      </w:r>
+      <w:r>
+        <w:rPr>
+          <w:b/>
+          <w:sz w:val="24"/>
+          <w:szCs w:val="24"/>
+          <w:lang w:val="en-US"/>
+        </w:rPr>
+        <w:tab/>
+      </w:r>
+      <w:r>
+        <w:rPr>
+          <w:b/>
+          <w:sz w:val="24"/>
+          <w:szCs w:val="24"/>
+          <w:lang w:val="en-US"/>
+        </w:rPr>
+        <w:tab/>
+      </w:r>
+      <w:r>
+        <w:rPr>
+          <w:b/>
+          <w:sz w:val="24"/>
+          <w:szCs w:val="24"/>
+          <w:lang w:val="en-US"/>
+        </w:rPr>
+        <w:tab/>
+      </w:r>
+      <w:r>
+        <w:rPr>
+          <w:b/>
+          <w:sz w:val="24"/>
+          <w:szCs w:val="24"/>
+          <w:lang w:val="en-US"/>
+        </w:rPr>
+        <w:tab/>
+      </w:r>
+      <w:r>
+        <w:rPr>
+          <w:b/>
+          <w:sz w:val="24"/>
+          <w:szCs w:val="24"/>
+          <w:lang w:val="en-US"/>
+        </w:rPr>
+        <w:tab/>
+      </w:r>
+      <w:r>
+        <w:rPr>
+          <w:b/>
+          <w:sz w:val="24"/>
+          <w:szCs w:val="24"/>
+          <w:lang w:val="en-US"/>
+        </w:rPr>
+        <w:tab/>
+      </w:r>
+      <w:r>
+        <w:rPr>
+          <w:b/>
+          <w:sz w:val="24"/>
+          <w:szCs w:val="24"/>
+          <w:lang w:val="en-US"/>
+        </w:rPr>
+        <w:tab/>
+      </w:r>
+      <w:r>
+        <w:rPr>
+          <w:b/>
+          <w:sz w:val="24"/>
+          <w:szCs w:val="24"/>
+          <w:lang w:val="en-US"/>
+        </w:rPr>
+        <w:tab/>
+      </w:r>
+      <w:r>
+        <w:rPr>
+          <w:b/>
+          <w:sz w:val="24"/>
+          <w:szCs w:val="24"/>
+          <w:lang w:val="en-US"/>
+        </w:rPr>
+        <w:tab/>
+      </w:r>
+      <w:r>
+        <w:rPr>
+          <w:b/>
+          <w:sz w:val="24"/>
+          <w:szCs w:val="24"/>
+          <w:lang w:val="en-US"/>
+        </w:rPr>
+        <w:tab/>
+      </w:r>
+      <w:r>
+        <w:rPr>
+          <w:b/>
+          <w:sz w:val="24"/>
+          <w:szCs w:val="24"/>
+          <w:lang w:val="en-US"/>
+        </w:rPr>
+        <w:tab/>
+      </w:r>
+      <w:r>
+        <w:rPr>
+          <w:b/>
+          <w:sz w:val="24"/>
+          <w:szCs w:val="24"/>
+          <w:lang w:val="en-US"/>
+        </w:rPr>
+        <w:tab/>
+      </w:r>
+      <w:r>
+        <w:rPr>
+          <w:b/>
+          <w:sz w:val="24"/>
+          <w:szCs w:val="24"/>
+          <w:lang w:val="en-US"/>
+        </w:rPr>
+        <w:tab/>
+      </w:r>
+      <w:r>
+        <w:rPr>
+          <w:b/>
+          <w:sz w:val="24"/>
+          <w:szCs w:val="24"/>
+          <w:lang w:val="en-US"/>
+        </w:rPr>
+        <w:tab/>
+      </w:r>
+      <w:r>
+        <w:rPr>
+          <w:b/>
+          <w:sz w:val="24"/>
+          <w:szCs w:val="24"/>
+          <w:lang w:val="en-US"/>
+        </w:rPr>
+        <w:tab/>
+      </w:r>
+      <w:r>
+        <w:rPr>
+          <w:b/>
+          <w:sz w:val="24"/>
+          <w:szCs w:val="24"/>
+          <w:lang w:val="en-US"/>
+        </w:rPr>
+        <w:tab/>
+      </w:r>
+      <w:r>
+        <w:rPr>
+          <w:b/>
+          <w:sz w:val="24"/>
+          <w:szCs w:val="24"/>
+          <w:lang w:val="en-US"/>
+        </w:rPr>
+        <w:tab/>
+      </w:r>
+      <w:r>
+        <w:rPr>
+          <w:b/>
+          <w:sz w:val="24"/>
+          <w:szCs w:val="24"/>
+          <w:lang w:val="en-US"/>
+        </w:rPr>
+        <w:tab/>
+      </w:r>
+      <w:r>
+        <w:rPr>
+          <w:b/>
+          <w:sz w:val="24"/>
+          <w:szCs w:val="24"/>
+          <w:lang w:val="en-US"/>
+        </w:rPr>
+        <w:tab/>
+      </w:r>
+      <w:r>
+        <w:rPr>
+          <w:b/>
+          <w:sz w:val="24"/>
+          <w:szCs w:val="24"/>
+          <w:lang w:val="en-US"/>
+        </w:rPr>
+        <w:tab/>
+      </w:r>
+      <w:r>
+        <w:rPr>
+          <w:b/>
+          <w:sz w:val="24"/>
+          <w:szCs w:val="24"/>
+          <w:lang w:val="en-US"/>
+        </w:rPr>
+        <w:tab/>
+      </w:r>
+      <w:r>
+        <w:rPr>
+          <w:b/>
+          <w:sz w:val="24"/>
+          <w:szCs w:val="24"/>
+          <w:lang w:val="en-US"/>
+        </w:rPr>
+        <w:tab/>
+      </w:r>
+      <w:r>
+        <w:rPr>
+          <w:b/>
+          <w:sz w:val="24"/>
+          <w:szCs w:val="24"/>
+          <w:lang w:val="en-US"/>
+        </w:rPr>
+        <w:tab/>
+      </w:r>
+      <w:r>
+        <w:rPr>
+          <w:b/>
+          <w:sz w:val="24"/>
+          <w:szCs w:val="24"/>
+          <w:lang w:val="en-US"/>
+        </w:rPr>
+        <w:tab/>
+      </w:r>
+      <w:r>
+        <w:rPr>
+          <w:b/>
+          <w:sz w:val="24"/>
+          <w:szCs w:val="24"/>
+          <w:lang w:val="en-US"/>
+        </w:rPr>
+        <w:tab/>
+      </w:r>
+      <w:r>
+        <w:rPr>
+          <w:b/>
+          <w:sz w:val="24"/>
+          <w:szCs w:val="24"/>
+          <w:lang w:val="en-US"/>
+        </w:rPr>
+        <w:tab/>
+      </w:r>
+      <w:r>
+        <w:rPr>
+          <w:b/>
+          <w:sz w:val="24"/>
+          <w:szCs w:val="24"/>
+          <w:lang w:val="en-US"/>
+        </w:rPr>
+        <w:tab/>
+      </w:r>
+      <w:r>
+        <w:rPr>
+          <w:b/>
+          <w:sz w:val="24"/>
+          <w:szCs w:val="24"/>
+          <w:lang w:val="en-US"/>
+        </w:rPr>
+        <w:tab/>
+      </w:r>
+      <w:r>
+        <w:rPr>
+          <w:b/>
+          <w:sz w:val="24"/>
+          <w:szCs w:val="24"/>
+          <w:lang w:val="en-US"/>
+        </w:rPr>
+        <w:tab/>
+      </w:r>
+      <w:r>
+        <w:rPr>
+          <w:b/>
+          <w:sz w:val="24"/>
+          <w:szCs w:val="24"/>
+          <w:lang w:val="en-US"/>
+        </w:rPr>
+        <w:tab/>
+      </w:r>
+      <w:r>
+        <w:rPr>
+          <w:b/>
+          <w:sz w:val="24"/>
+          <w:szCs w:val="24"/>
+          <w:lang w:val="en-US"/>
+        </w:rPr>
+        <w:tab/>
+      </w:r>
+      <w:r>
+        <w:rPr>
+          <w:b/>
+          <w:sz w:val="24"/>
+          <w:szCs w:val="24"/>
+          <w:lang w:val="en-US"/>
+        </w:rPr>
+        <w:tab/>
+      </w:r>
+      <w:r>
+        <w:rPr>
+          <w:b/>
+          <w:sz w:val="24"/>
+          <w:szCs w:val="24"/>
+          <w:lang w:val="en-US"/>
+        </w:rPr>
+        <w:tab/>
+      </w:r>
+      <w:r>
+        <w:rPr>
+          <w:b/>
+          <w:sz w:val="24"/>
+          <w:szCs w:val="24"/>
+          <w:lang w:val="en-US"/>
+        </w:rPr>
+        <w:tab/>
+      </w:r>
+      <w:r>
+        <w:rPr>
+          <w:b/>
+          <w:sz w:val="24"/>
+          <w:szCs w:val="24"/>
+          <w:lang w:val="en-US"/>
+        </w:rPr>
+        <w:tab/>
+      </w:r>
+      <w:r>
+        <w:rPr>
+          <w:b/>
+          <w:sz w:val="24"/>
+          <w:szCs w:val="24"/>
+          <w:lang w:val="en-US"/>
+        </w:rPr>
+        <w:tab/>
+      </w:r>
+      <w:r>
+        <w:rPr>
+          <w:b/>
+          <w:sz w:val="24"/>
+          <w:szCs w:val="24"/>
+          <w:lang w:val="en-US"/>
+        </w:rPr>
+        <w:tab/>
+      </w:r>
+      <w:r>
+        <w:rPr>
+          <w:b/>
+          <w:sz w:val="24"/>
+          <w:szCs w:val="24"/>
+          <w:lang w:val="en-US"/>
+        </w:rPr>
+        <w:tab/>
+      </w:r>
+      <w:r>
+        <w:rPr>
+          <w:b/>
+          <w:sz w:val="24"/>
+          <w:szCs w:val="24"/>
+          <w:lang w:val="en-US"/>
+        </w:rPr>
+        <w:tab/>
+      </w:r>
+    </w:p>
+    <w:p>
+      <w:pPr>
+        <w:rPr>
+          <w:b/>
+          <w:sz w:val="24"/>
+          <w:szCs w:val="24"/>
+          <w:lang w:val="en-US"/>
+        </w:rPr>
+      </w:pPr>
+      <w:r>
+        <w:rPr>
+          <w:b/>
+          <w:noProof/>
+          <w:sz w:val="24"/>
+          <w:szCs w:val="24"/>
+          <w:lang w:val="en-US"/>
+        </w:rPr>
         <w:lastRenderedPageBreak/>
-        <w:tab/>
-      </w:r>
-      <w:r>
-        <w:rPr>
-          <w:b/>
-          <w:sz w:val="24"/>
-          <w:szCs w:val="24"/>
-          <w:lang w:val="en-US"/>
-        </w:rPr>
-        <w:tab/>
-      </w:r>
-      <w:r>
-        <w:rPr>
-          <w:b/>
-          <w:sz w:val="24"/>
-          <w:szCs w:val="24"/>
-          <w:lang w:val="en-US"/>
-        </w:rPr>
-        <w:tab/>
-      </w:r>
-      <w:r>
-        <w:rPr>
-          <w:b/>
-          <w:sz w:val="24"/>
-          <w:szCs w:val="24"/>
-          <w:lang w:val="en-US"/>
-        </w:rPr>
-        <w:tab/>
-      </w:r>
-      <w:r>
-        <w:rPr>
-          <w:b/>
-          <w:sz w:val="24"/>
-          <w:szCs w:val="24"/>
-          <w:lang w:val="en-US"/>
-        </w:rPr>
-        <w:tab/>
-      </w:r>
-      <w:r>
-        <w:rPr>
-          <w:b/>
-          <w:sz w:val="24"/>
-          <w:szCs w:val="24"/>
-          <w:lang w:val="en-US"/>
-        </w:rPr>
-        <w:tab/>
-      </w:r>
-      <w:r>
-        <w:rPr>
-          <w:b/>
-          <w:sz w:val="24"/>
-          <w:szCs w:val="24"/>
-          <w:lang w:val="en-US"/>
-        </w:rPr>
-        <w:tab/>
-      </w:r>
-      <w:r>
-        <w:rPr>
-          <w:b/>
-          <w:sz w:val="24"/>
-          <w:szCs w:val="24"/>
-          <w:lang w:val="en-US"/>
-        </w:rPr>
-        <w:tab/>
-      </w:r>
-      <w:r>
-        <w:rPr>
-          <w:b/>
-          <w:sz w:val="24"/>
-          <w:szCs w:val="24"/>
-          <w:lang w:val="en-US"/>
-        </w:rPr>
-        <w:tab/>
-      </w:r>
-      <w:r>
-        <w:rPr>
-          <w:b/>
-          <w:sz w:val="24"/>
-          <w:szCs w:val="24"/>
-          <w:lang w:val="en-US"/>
-        </w:rPr>
-        <w:tab/>
-      </w:r>
-      <w:r>
-        <w:rPr>
-          <w:b/>
-          <w:sz w:val="24"/>
-          <w:szCs w:val="24"/>
-          <w:lang w:val="en-US"/>
-        </w:rPr>
-        <w:tab/>
-      </w:r>
-      <w:r>
-        <w:rPr>
-          <w:b/>
-          <w:sz w:val="24"/>
-          <w:szCs w:val="24"/>
-          <w:lang w:val="en-US"/>
-        </w:rPr>
-        <w:tab/>
-      </w:r>
-      <w:r>
-        <w:rPr>
-          <w:b/>
-          <w:sz w:val="24"/>
-          <w:szCs w:val="24"/>
-          <w:lang w:val="en-US"/>
-        </w:rPr>
-        <w:tab/>
-      </w:r>
-      <w:r>
-        <w:rPr>
-          <w:b/>
-          <w:sz w:val="24"/>
-          <w:szCs w:val="24"/>
-          <w:lang w:val="en-US"/>
-        </w:rPr>
-        <w:tab/>
-      </w:r>
-      <w:r>
-        <w:rPr>
-          <w:b/>
-          <w:sz w:val="24"/>
-          <w:szCs w:val="24"/>
-          <w:lang w:val="en-US"/>
-        </w:rPr>
-        <w:tab/>
-      </w:r>
-      <w:r>
-        <w:rPr>
-          <w:b/>
-          <w:sz w:val="24"/>
-          <w:szCs w:val="24"/>
-          <w:lang w:val="en-US"/>
-        </w:rPr>
-        <w:tab/>
-      </w:r>
-      <w:r>
-        <w:rPr>
-          <w:b/>
-          <w:sz w:val="24"/>
-          <w:szCs w:val="24"/>
-          <w:lang w:val="en-US"/>
-        </w:rPr>
-        <w:tab/>
-      </w:r>
-      <w:r>
-        <w:rPr>
-          <w:b/>
-          <w:sz w:val="24"/>
-          <w:szCs w:val="24"/>
-          <w:lang w:val="en-US"/>
-        </w:rPr>
-        <w:tab/>
-      </w:r>
-      <w:r>
-        <w:rPr>
-          <w:b/>
-          <w:sz w:val="24"/>
-          <w:szCs w:val="24"/>
-          <w:lang w:val="en-US"/>
-        </w:rPr>
-        <w:tab/>
-      </w:r>
-      <w:r>
-        <w:rPr>
-          <w:b/>
-          <w:sz w:val="24"/>
-          <w:szCs w:val="24"/>
-          <w:lang w:val="en-US"/>
-        </w:rPr>
-        <w:tab/>
-      </w:r>
-      <w:r>
-        <w:rPr>
-          <w:b/>
-          <w:sz w:val="24"/>
-          <w:szCs w:val="24"/>
-          <w:lang w:val="en-US"/>
-        </w:rPr>
-        <w:tab/>
-      </w:r>
-      <w:r>
-        <w:rPr>
-          <w:b/>
-          <w:sz w:val="24"/>
-          <w:szCs w:val="24"/>
-          <w:lang w:val="en-US"/>
-        </w:rPr>
-        <w:tab/>
-      </w:r>
-      <w:r>
-        <w:rPr>
-          <w:b/>
-          <w:sz w:val="24"/>
-          <w:szCs w:val="24"/>
-          <w:lang w:val="en-US"/>
-        </w:rPr>
-        <w:tab/>
-      </w:r>
-      <w:r>
-        <w:rPr>
-          <w:b/>
-          <w:sz w:val="24"/>
-          <w:szCs w:val="24"/>
-          <w:lang w:val="en-US"/>
-        </w:rPr>
-        <w:tab/>
-      </w:r>
-      <w:r>
-        <w:rPr>
-          <w:b/>
-          <w:sz w:val="24"/>
-          <w:szCs w:val="24"/>
-          <w:lang w:val="en-US"/>
-        </w:rPr>
-        <w:tab/>
-      </w:r>
-      <w:r>
-        <w:rPr>
-          <w:b/>
-          <w:sz w:val="24"/>
-          <w:szCs w:val="24"/>
-          <w:lang w:val="en-US"/>
-        </w:rPr>
-        <w:tab/>
-      </w:r>
-      <w:r>
-        <w:rPr>
-          <w:b/>
-          <w:sz w:val="24"/>
-          <w:szCs w:val="24"/>
-          <w:lang w:val="en-US"/>
-        </w:rPr>
-        <w:tab/>
-      </w:r>
-      <w:r>
-        <w:rPr>
-          <w:b/>
-          <w:sz w:val="24"/>
-          <w:szCs w:val="24"/>
-          <w:lang w:val="en-US"/>
-        </w:rPr>
-        <w:tab/>
-      </w:r>
-      <w:r>
-        <w:rPr>
-          <w:b/>
-          <w:sz w:val="24"/>
-          <w:szCs w:val="24"/>
-          <w:lang w:val="en-US"/>
-        </w:rPr>
-        <w:tab/>
-      </w:r>
-      <w:r>
-        <w:rPr>
-          <w:b/>
-          <w:sz w:val="24"/>
-          <w:szCs w:val="24"/>
-          <w:lang w:val="en-US"/>
-        </w:rPr>
-        <w:tab/>
-      </w:r>
-      <w:r>
-        <w:rPr>
-          <w:b/>
-          <w:sz w:val="24"/>
-          <w:szCs w:val="24"/>
-          <w:lang w:val="en-US"/>
-        </w:rPr>
-        <w:tab/>
-      </w:r>
-      <w:r>
-        <w:rPr>
-          <w:b/>
-          <w:sz w:val="24"/>
-          <w:szCs w:val="24"/>
-          <w:lang w:val="en-US"/>
-        </w:rPr>
-        <w:tab/>
-      </w:r>
-      <w:r>
-        <w:rPr>
-          <w:b/>
-          <w:sz w:val="24"/>
-          <w:szCs w:val="24"/>
-          <w:lang w:val="en-US"/>
-        </w:rPr>
-        <w:tab/>
-      </w:r>
-      <w:r>
-        <w:rPr>
-          <w:b/>
-          <w:sz w:val="24"/>
-          <w:szCs w:val="24"/>
-          <w:lang w:val="en-US"/>
-        </w:rPr>
-        <w:tab/>
-      </w:r>
-      <w:r>
-        <w:rPr>
-          <w:b/>
-          <w:sz w:val="24"/>
-          <w:szCs w:val="24"/>
-          <w:lang w:val="en-US"/>
-        </w:rPr>
-        <w:tab/>
-      </w:r>
-      <w:r>
-        <w:rPr>
-          <w:b/>
-          <w:sz w:val="24"/>
-          <w:szCs w:val="24"/>
-          <w:lang w:val="en-US"/>
-        </w:rPr>
-        <w:tab/>
-      </w:r>
-      <w:r>
-        <w:rPr>
-          <w:b/>
-          <w:sz w:val="24"/>
-          <w:szCs w:val="24"/>
-          <w:lang w:val="en-US"/>
-        </w:rPr>
-        <w:tab/>
-      </w:r>
-      <w:r>
-        <w:rPr>
-          <w:b/>
-          <w:sz w:val="24"/>
-          <w:szCs w:val="24"/>
-          <w:lang w:val="en-US"/>
-        </w:rPr>
-        <w:tab/>
-      </w:r>
-      <w:r>
-        <w:rPr>
-          <w:b/>
-          <w:sz w:val="24"/>
-          <w:szCs w:val="24"/>
-          <w:lang w:val="en-US"/>
-        </w:rPr>
-        <w:tab/>
-      </w:r>
-      <w:r>
-        <w:rPr>
-          <w:b/>
-          <w:sz w:val="24"/>
-          <w:szCs w:val="24"/>
-          <w:lang w:val="en-US"/>
-        </w:rPr>
-        <w:tab/>
-      </w:r>
-      <w:r>
-        <w:rPr>
-          <w:b/>
-          <w:sz w:val="24"/>
-          <w:szCs w:val="24"/>
-          <w:lang w:val="en-US"/>
-        </w:rPr>
-        <w:tab/>
-      </w:r>
-      <w:r>
-        <w:rPr>
-          <w:b/>
-          <w:sz w:val="24"/>
-          <w:szCs w:val="24"/>
-          <w:lang w:val="en-US"/>
-        </w:rPr>
-        <w:tab/>
-      </w:r>
-      <w:r>
-        <w:rPr>
-          <w:b/>
-          <w:sz w:val="24"/>
-          <w:szCs w:val="24"/>
-          <w:lang w:val="en-US"/>
-        </w:rPr>
-        <w:tab/>
-      </w:r>
-      <w:r>
-        <w:rPr>
-          <w:b/>
-          <w:sz w:val="24"/>
-          <w:szCs w:val="24"/>
-          <w:lang w:val="en-US"/>
-        </w:rPr>
-        <w:tab/>
-      </w:r>
-      <w:r>
-        <w:rPr>
-          <w:b/>
-          <w:sz w:val="24"/>
-          <w:szCs w:val="24"/>
-          <w:lang w:val="en-US"/>
-        </w:rPr>
-        <w:tab/>
-      </w:r>
-      <w:r>
-        <w:rPr>
-          <w:b/>
-          <w:sz w:val="24"/>
-          <w:szCs w:val="24"/>
-          <w:lang w:val="en-US"/>
-        </w:rPr>
-        <w:tab/>
-      </w:r>
-      <w:r>
-        <w:rPr>
-          <w:b/>
-          <w:sz w:val="24"/>
-          <w:szCs w:val="24"/>
-          <w:lang w:val="en-US"/>
-        </w:rPr>
-        <w:tab/>
-      </w:r>
-      <w:r>
-        <w:rPr>
-          <w:b/>
-          <w:sz w:val="24"/>
-          <w:szCs w:val="24"/>
-          <w:lang w:val="en-US"/>
-        </w:rPr>
-        <w:tab/>
-      </w:r>
-      <w:r>
-        <w:rPr>
-          <w:b/>
-          <w:sz w:val="24"/>
-          <w:szCs w:val="24"/>
-          <w:lang w:val="en-US"/>
-        </w:rPr>
-        <w:tab/>
-      </w:r>
-      <w:r>
-        <w:rPr>
-          <w:b/>
-          <w:sz w:val="24"/>
-          <w:szCs w:val="24"/>
-          <w:lang w:val="en-US"/>
-        </w:rPr>
-        <w:tab/>
-      </w:r>
-      <w:r>
-        <w:rPr>
-          <w:b/>
-          <w:sz w:val="24"/>
-          <w:szCs w:val="24"/>
-          <w:lang w:val="en-US"/>
-        </w:rPr>
-        <w:tab/>
-      </w:r>
-      <w:r>
-        <w:rPr>
-          <w:b/>
-          <w:sz w:val="24"/>
-          <w:szCs w:val="24"/>
-          <w:lang w:val="en-US"/>
-        </w:rPr>
-        <w:tab/>
-      </w:r>
-      <w:r>
-        <w:rPr>
-          <w:b/>
-          <w:sz w:val="24"/>
-          <w:szCs w:val="24"/>
-          <w:lang w:val="en-US"/>
-        </w:rPr>
-        <w:tab/>
-      </w:r>
-      <w:r>
-        <w:rPr>
-          <w:b/>
-          <w:sz w:val="24"/>
-          <w:szCs w:val="24"/>
-          <w:lang w:val="en-US"/>
-        </w:rPr>
-        <w:tab/>
-      </w:r>
-      <w:r>
-        <w:rPr>
-          <w:b/>
-          <w:sz w:val="24"/>
-          <w:szCs w:val="24"/>
-          <w:lang w:val="en-US"/>
-        </w:rPr>
-        <w:tab/>
-      </w:r>
-      <w:r>
-        <w:rPr>
-          <w:b/>
-          <w:sz w:val="24"/>
-          <w:szCs w:val="24"/>
-          <w:lang w:val="en-US"/>
-        </w:rPr>
-        <w:tab/>
-      </w:r>
-      <w:r>
-        <w:rPr>
-          <w:b/>
-          <w:sz w:val="24"/>
-          <w:szCs w:val="24"/>
-          <w:lang w:val="en-US"/>
-        </w:rPr>
-        <w:tab/>
-      </w:r>
-      <w:r>
-        <w:rPr>
-          <w:b/>
-          <w:sz w:val="24"/>
-          <w:szCs w:val="24"/>
-          <w:lang w:val="en-US"/>
-        </w:rPr>
-        <w:tab/>
-      </w:r>
-      <w:r>
-        <w:rPr>
-          <w:b/>
-          <w:sz w:val="24"/>
-          <w:szCs w:val="24"/>
-          <w:lang w:val="en-US"/>
-        </w:rPr>
-        <w:tab/>
-      </w:r>
-      <w:r>
-        <w:rPr>
-          <w:b/>
-          <w:sz w:val="24"/>
-          <w:szCs w:val="24"/>
-          <w:lang w:val="en-US"/>
-        </w:rPr>
-        <w:tab/>
-      </w:r>
-      <w:r>
-        <w:rPr>
-          <w:b/>
-          <w:sz w:val="24"/>
-          <w:szCs w:val="24"/>
-          <w:lang w:val="en-US"/>
-        </w:rPr>
-        <w:tab/>
-      </w:r>
-      <w:r>
-        <w:rPr>
-          <w:b/>
-          <w:sz w:val="24"/>
-          <w:szCs w:val="24"/>
-          <w:lang w:val="en-US"/>
-        </w:rPr>
-        <w:tab/>
-      </w:r>
-      <w:r>
-        <w:rPr>
-          <w:b/>
-          <w:sz w:val="24"/>
-          <w:szCs w:val="24"/>
-          <w:lang w:val="en-US"/>
-        </w:rPr>
-        <w:tab/>
-      </w:r>
-      <w:r>
-        <w:rPr>
-          <w:b/>
-          <w:sz w:val="24"/>
-          <w:szCs w:val="24"/>
-          <w:lang w:val="en-US"/>
-        </w:rPr>
-        <w:tab/>
-      </w:r>
-      <w:r>
-        <w:rPr>
-          <w:b/>
-          <w:sz w:val="24"/>
-          <w:szCs w:val="24"/>
-          <w:lang w:val="en-US"/>
-        </w:rPr>
-        <w:tab/>
-      </w:r>
-      <w:r>
-        <w:rPr>
-          <w:b/>
-          <w:sz w:val="24"/>
-          <w:szCs w:val="24"/>
-          <w:lang w:val="en-US"/>
-        </w:rPr>
-        <w:tab/>
-      </w:r>
-      <w:r>
-        <w:rPr>
-          <w:b/>
-          <w:sz w:val="24"/>
-          <w:szCs w:val="24"/>
-          <w:lang w:val="en-US"/>
-        </w:rPr>
-        <w:tab/>
-      </w:r>
-      <w:r>
-        <w:rPr>
-          <w:b/>
-          <w:sz w:val="24"/>
-          <w:szCs w:val="24"/>
-          <w:lang w:val="en-US"/>
-        </w:rPr>
-        <w:tab/>
-      </w:r>
-      <w:r>
-        <w:rPr>
-          <w:b/>
-          <w:sz w:val="24"/>
-          <w:szCs w:val="24"/>
-          <w:lang w:val="en-US"/>
-        </w:rPr>
-        <w:tab/>
-      </w:r>
-      <w:r>
-        <w:rPr>
-          <w:b/>
-          <w:sz w:val="24"/>
-          <w:szCs w:val="24"/>
-          <w:lang w:val="en-US"/>
-        </w:rPr>
-        <w:tab/>
-      </w:r>
-      <w:r>
-        <w:rPr>
-          <w:b/>
-          <w:sz w:val="24"/>
-          <w:szCs w:val="24"/>
-          <w:lang w:val="en-US"/>
-        </w:rPr>
-        <w:tab/>
-      </w:r>
-      <w:r>
-        <w:rPr>
-          <w:b/>
-          <w:sz w:val="24"/>
-          <w:szCs w:val="24"/>
-          <w:lang w:val="en-US"/>
-        </w:rPr>
-        <w:tab/>
-      </w:r>
-      <w:r>
-        <w:rPr>
-          <w:b/>
-          <w:sz w:val="24"/>
-          <w:szCs w:val="24"/>
-          <w:lang w:val="en-US"/>
-        </w:rPr>
-        <w:tab/>
-      </w:r>
-      <w:r>
-        <w:rPr>
-          <w:b/>
-          <w:sz w:val="24"/>
-          <w:szCs w:val="24"/>
-          <w:lang w:val="en-US"/>
-        </w:rPr>
-        <w:tab/>
-      </w:r>
-      <w:r>
-        <w:rPr>
-          <w:b/>
-          <w:sz w:val="24"/>
-          <w:szCs w:val="24"/>
-          <w:lang w:val="en-US"/>
-        </w:rPr>
-        <w:tab/>
-      </w:r>
-      <w:r>
-        <w:rPr>
-          <w:b/>
-          <w:sz w:val="24"/>
-          <w:szCs w:val="24"/>
-          <w:lang w:val="en-US"/>
-        </w:rPr>
-        <w:tab/>
-      </w:r>
-      <w:r>
-        <w:rPr>
-          <w:b/>
-          <w:sz w:val="24"/>
-          <w:szCs w:val="24"/>
-          <w:lang w:val="en-US"/>
-        </w:rPr>
-        <w:tab/>
-      </w:r>
-      <w:r>
-        <w:rPr>
-          <w:b/>
-          <w:sz w:val="24"/>
-          <w:szCs w:val="24"/>
-          <w:lang w:val="en-US"/>
-        </w:rPr>
-        <w:tab/>
-      </w:r>
-      <w:r>
-        <w:rPr>
-          <w:b/>
-          <w:sz w:val="24"/>
-          <w:szCs w:val="24"/>
-          <w:lang w:val="en-US"/>
-        </w:rPr>
-        <w:tab/>
-      </w:r>
-      <w:r>
-        <w:rPr>
-          <w:b/>
-          <w:sz w:val="24"/>
-          <w:szCs w:val="24"/>
-          <w:lang w:val="en-US"/>
-        </w:rPr>
-        <w:tab/>
-      </w:r>
-      <w:r>
-        <w:rPr>
-          <w:b/>
-          <w:sz w:val="24"/>
-          <w:szCs w:val="24"/>
-          <w:lang w:val="en-US"/>
-        </w:rPr>
-        <w:tab/>
-      </w:r>
-      <w:r>
-        <w:rPr>
-          <w:b/>
-          <w:sz w:val="24"/>
-          <w:szCs w:val="24"/>
-          <w:lang w:val="en-US"/>
-        </w:rPr>
-        <w:tab/>
-      </w:r>
-      <w:r>
-        <w:rPr>
-          <w:b/>
-          <w:sz w:val="24"/>
-          <w:szCs w:val="24"/>
-          <w:lang w:val="en-US"/>
-        </w:rPr>
-        <w:tab/>
-      </w:r>
-      <w:r>
-        <w:rPr>
-          <w:b/>
-          <w:sz w:val="24"/>
-          <w:szCs w:val="24"/>
-          <w:lang w:val="en-US"/>
-        </w:rPr>
-        <w:tab/>
-      </w:r>
-      <w:r>
-        <w:rPr>
-          <w:b/>
-          <w:sz w:val="24"/>
-          <w:szCs w:val="24"/>
-          <w:lang w:val="en-US"/>
-        </w:rPr>
-        <w:tab/>
-      </w:r>
-      <w:r>
-        <w:rPr>
-          <w:b/>
-          <w:sz w:val="24"/>
-          <w:szCs w:val="24"/>
-          <w:lang w:val="en-US"/>
-        </w:rPr>
-        <w:tab/>
-      </w:r>
-      <w:r>
-        <w:rPr>
-          <w:b/>
-          <w:sz w:val="24"/>
-          <w:szCs w:val="24"/>
-          <w:lang w:val="en-US"/>
-        </w:rPr>
-        <w:tab/>
-      </w:r>
-      <w:r>
-        <w:rPr>
-          <w:b/>
-          <w:sz w:val="24"/>
-          <w:szCs w:val="24"/>
-          <w:lang w:val="en-US"/>
-        </w:rPr>
-        <w:tab/>
-      </w:r>
-      <w:r>
-        <w:rPr>
-          <w:b/>
-          <w:sz w:val="24"/>
-          <w:szCs w:val="24"/>
-          <w:lang w:val="en-US"/>
-        </w:rPr>
-        <w:tab/>
-      </w:r>
-      <w:r>
-        <w:rPr>
-          <w:b/>
-          <w:sz w:val="24"/>
-          <w:szCs w:val="24"/>
-          <w:lang w:val="en-US"/>
-        </w:rPr>
-        <w:tab/>
-      </w:r>
-      <w:r>
-        <w:rPr>
-          <w:b/>
-          <w:sz w:val="24"/>
-          <w:szCs w:val="24"/>
-          <w:lang w:val="en-US"/>
-        </w:rPr>
-        <w:tab/>
-      </w:r>
-      <w:r>
-        <w:rPr>
-          <w:b/>
-          <w:sz w:val="24"/>
-          <w:szCs w:val="24"/>
-          <w:lang w:val="en-US"/>
-        </w:rPr>
-        <w:tab/>
-      </w:r>
-      <w:r>
-        <w:rPr>
-          <w:b/>
-          <w:sz w:val="24"/>
-          <w:szCs w:val="24"/>
-          <w:lang w:val="en-US"/>
-        </w:rPr>
-        <w:tab/>
-      </w:r>
-      <w:r>
-        <w:rPr>
-          <w:b/>
-          <w:sz w:val="24"/>
-          <w:szCs w:val="24"/>
-          <w:lang w:val="en-US"/>
-        </w:rPr>
-        <w:tab/>
-      </w:r>
-      <w:r>
-        <w:rPr>
-          <w:b/>
-          <w:sz w:val="24"/>
-          <w:szCs w:val="24"/>
-          <w:lang w:val="en-US"/>
-        </w:rPr>
-        <w:tab/>
-      </w:r>
-      <w:r>
-        <w:rPr>
-          <w:b/>
-          <w:sz w:val="24"/>
-          <w:szCs w:val="24"/>
-          <w:lang w:val="en-US"/>
-        </w:rPr>
-        <w:tab/>
-      </w:r>
-      <w:r>
-        <w:rPr>
-          <w:b/>
-          <w:sz w:val="24"/>
-          <w:szCs w:val="24"/>
-          <w:lang w:val="en-US"/>
-        </w:rPr>
-        <w:tab/>
-      </w:r>
-      <w:r>
-        <w:rPr>
-          <w:b/>
-          <w:sz w:val="24"/>
-          <w:szCs w:val="24"/>
-          <w:lang w:val="en-US"/>
-        </w:rPr>
-        <w:tab/>
-      </w:r>
-    </w:p>
-    <w:p>
-      <w:pPr>
-        <w:rPr>
-          <w:b/>
-          <w:sz w:val="24"/>
-          <w:szCs w:val="24"/>
-          <w:lang w:val="en-US"/>
-        </w:rPr>
-      </w:pPr>
-      <w:r>
-        <w:rPr>
-          <w:b/>
-          <w:noProof/>
-          <w:sz w:val="24"/>
-          <w:szCs w:val="24"/>
-          <w:lang w:val="en-US"/>
-        </w:rPr>
         <w:drawing>
           <wp:anchor distT="0" distB="0" distL="114300" distR="114300" simplePos="0" relativeHeight="251685888" behindDoc="0" locked="0" layoutInCell="1" allowOverlap="1" wp14:anchorId="149BD282" wp14:editId="2323590E">
             <wp:simplePos x="0" y="0"/>
@@ -14516,7 +14464,7 @@
           <w:lang w:val="en-US"/>
         </w:rPr>
         <w:drawing>
-          <wp:anchor distT="0" distB="0" distL="114300" distR="114300" simplePos="0" relativeHeight="251684864" behindDoc="0" locked="0" layoutInCell="1" allowOverlap="1" wp14:anchorId="3DA4A6D4" wp14:editId="0156A107">
+          <wp:anchor distT="0" distB="0" distL="114300" distR="114300" simplePos="0" relativeHeight="251684864" behindDoc="0" locked="0" layoutInCell="1" allowOverlap="1" wp14:anchorId="3DA4A6D4" wp14:editId="0C150C31">
             <wp:simplePos x="0" y="0"/>
             <wp:positionH relativeFrom="column">
               <wp:posOffset>5080</wp:posOffset>
@@ -14872,6 +14820,7 @@
           <w:highlight w:val="yellow"/>
           <w:lang w:val="en-US"/>
         </w:rPr>
+        <w:lastRenderedPageBreak/>
         <w:t>P</w:t>
       </w:r>
       <w:r>
@@ -15122,31 +15071,7 @@
         <w:t xml:space="preserve"> - </w:t>
       </w:r>
       <w:r>
-        <w:t xml:space="preserve">dynamically renders different pages based on the user's navigation. Depending on the </w:t>
-      </w:r>
-      <w:proofErr w:type="spellStart"/>
-      <w:r>
-        <w:t>currentPage</w:t>
-      </w:r>
-      <w:proofErr w:type="spellEnd"/>
-      <w:r>
-        <w:t xml:space="preserve"> state, it displays either the </w:t>
-      </w:r>
-      <w:proofErr w:type="spellStart"/>
-      <w:r>
-        <w:t>HomeContent</w:t>
-      </w:r>
-      <w:proofErr w:type="spellEnd"/>
-      <w:r>
-        <w:t xml:space="preserve">, ChallengesPage, </w:t>
-      </w:r>
-      <w:proofErr w:type="spellStart"/>
-      <w:r>
-        <w:t>ProfilePage</w:t>
-      </w:r>
-      <w:proofErr w:type="spellEnd"/>
-      <w:r>
-        <w:t>, or Posts components. Access to the profile and posts pages is restricted to logged-in users, ensuring content is tailored to the user's authentication status.</w:t>
+        <w:t>dynamically renders different pages based on the user's navigation. Depending on the currentPage state, it displays either the HomeContent, ChallengesPage, ProfilePage, or Posts components. Access to the profile and posts pages is restricted to logged-in users, ensuring content is tailored to the user's authentication status.</w:t>
       </w:r>
     </w:p>
     <w:p/>
@@ -15175,98 +15100,77 @@
         <w:t xml:space="preserve"> - </w:t>
       </w:r>
       <w:r>
-        <w:t xml:space="preserve">manages user registration using the </w:t>
-      </w:r>
-      <w:proofErr w:type="spellStart"/>
-      <w:r>
+        <w:t>manages user registration using the useSignUpForm hook for form handling. It includes fields for user details, displays error or success messages, and allows users to close the form</w:t>
+      </w:r>
+      <w:r>
+        <w:t>.</w:t>
+      </w:r>
+    </w:p>
+    <w:p/>
+    <w:p>
+      <w:r>
+        <w:rPr>
+          <w:b/>
+          <w:bCs/>
+          <w:highlight w:val="yellow"/>
+        </w:rPr>
+        <w:t>1.4 LoginForm.js</w:t>
+      </w:r>
+      <w:r>
+        <w:t xml:space="preserve"> - </w:t>
+      </w:r>
+      <w:r>
+        <w:t>form that allows users to log in. It uses the useLoginForm hook to manage form state and handle login logic</w:t>
+      </w:r>
+      <w:r>
+        <w:t>.</w:t>
+      </w:r>
+    </w:p>
+    <w:p/>
+    <w:p>
+      <w:r>
+        <w:rPr>
+          <w:b/>
+          <w:bCs/>
+          <w:highlight w:val="yellow"/>
+        </w:rPr>
+        <w:t>1.5 HomeHooks.js</w:t>
+      </w:r>
+      <w:r>
+        <w:t xml:space="preserve"> – JavaScript file that contains all the hooks related to home component:</w:t>
+      </w:r>
+    </w:p>
+    <w:p>
+      <w:pPr>
+        <w:ind w:left="720"/>
+      </w:pPr>
+      <w:r>
+        <w:rPr>
+          <w:b/>
+          <w:bCs/>
+          <w:lang w:val="en-IL"/>
+        </w:rPr>
+        <w:t>useLoginForm</w:t>
+      </w:r>
+      <w:r>
+        <w:rPr>
+          <w:lang w:val="en-IL"/>
+        </w:rPr>
+        <w:t>: Manages the state and submission of a login form. It handles email and password input, performs login via an API request, and manages error and success states.</w:t>
+      </w:r>
+    </w:p>
+    <w:p>
+      <w:pPr>
+        <w:ind w:left="720"/>
+      </w:pPr>
+      <w:r>
+        <w:rPr>
+          <w:b/>
+          <w:bCs/>
+          <w:lang w:val="en-IL"/>
+        </w:rPr>
         <w:t>useSignUpForm</w:t>
       </w:r>
-      <w:proofErr w:type="spellEnd"/>
-      <w:r>
-        <w:t xml:space="preserve"> hook for form handling. It includes fields for user details, displays error or success messages, and allows users to close the form</w:t>
-      </w:r>
-      <w:r>
-        <w:t>.</w:t>
-      </w:r>
-    </w:p>
-    <w:p/>
-    <w:p>
-      <w:r>
-        <w:rPr>
-          <w:b/>
-          <w:bCs/>
-          <w:highlight w:val="yellow"/>
-        </w:rPr>
-        <w:t>1.4 LoginForm.js</w:t>
-      </w:r>
-      <w:r>
-        <w:t xml:space="preserve"> - </w:t>
-      </w:r>
-      <w:r>
-        <w:t xml:space="preserve">form that allows users to log in. It uses the </w:t>
-      </w:r>
-      <w:proofErr w:type="spellStart"/>
-      <w:r>
-        <w:t>useLoginForm</w:t>
-      </w:r>
-      <w:proofErr w:type="spellEnd"/>
-      <w:r>
-        <w:t xml:space="preserve"> hook to manage form state and handle login logic</w:t>
-      </w:r>
-      <w:r>
-        <w:t>.</w:t>
-      </w:r>
-    </w:p>
-    <w:p/>
-    <w:p>
-      <w:r>
-        <w:rPr>
-          <w:b/>
-          <w:bCs/>
-          <w:highlight w:val="yellow"/>
-        </w:rPr>
-        <w:t>1.5 HomeHooks.js</w:t>
-      </w:r>
-      <w:r>
-        <w:t xml:space="preserve"> – JavaScript file that contains all the hooks related to home component:</w:t>
-      </w:r>
-    </w:p>
-    <w:p>
-      <w:pPr>
-        <w:ind w:left="720"/>
-      </w:pPr>
-      <w:proofErr w:type="spellStart"/>
-      <w:r>
-        <w:rPr>
-          <w:b/>
-          <w:bCs/>
-          <w:lang w:val="en-IL"/>
-        </w:rPr>
-        <w:lastRenderedPageBreak/>
-        <w:t>useLoginForm</w:t>
-      </w:r>
-      <w:proofErr w:type="spellEnd"/>
-      <w:r>
-        <w:rPr>
-          <w:lang w:val="en-IL"/>
-        </w:rPr>
-        <w:t>: Manages the state and submission of a login form. It handles email and password input, performs login via an API request, and manages error and success states.</w:t>
-      </w:r>
-    </w:p>
-    <w:p>
-      <w:pPr>
-        <w:ind w:left="720"/>
-      </w:pPr>
-      <w:proofErr w:type="spellStart"/>
-      <w:r>
-        <w:rPr>
-          <w:b/>
-          <w:bCs/>
-          <w:lang w:val="en-IL"/>
-        </w:rPr>
-        <w:t>useSignUpForm</w:t>
-      </w:r>
-      <w:proofErr w:type="spellEnd"/>
       <w:r>
         <w:rPr>
           <w:lang w:val="en-IL"/>
@@ -15320,6 +15224,7 @@
           <w:highlight w:val="yellow"/>
           <w:lang w:val="en-US"/>
         </w:rPr>
+        <w:lastRenderedPageBreak/>
         <w:t>2</w:t>
       </w:r>
       <w:r>
@@ -15845,14 +15750,7 @@
         <w:rPr>
           <w:lang w:val="en-IL"/>
         </w:rPr>
-        <w:t xml:space="preserve">: This hook handles the form submission process for adding a new challenge. It validates the form inputs, sends a POST request to the server with the challenge data, updates the challenge </w:t>
-      </w:r>
-      <w:r>
-        <w:rPr>
-          <w:lang w:val="en-IL"/>
-        </w:rPr>
-        <w:lastRenderedPageBreak/>
-        <w:t>list upon successful submission, and resets the form fields, including hiding the form after submission.</w:t>
+        <w:t>: This hook handles the form submission process for adding a new challenge. It validates the form inputs, sends a POST request to the server with the challenge data, updates the challenge list upon successful submission, and resets the form fields, including hiding the form after submission.</w:t>
       </w:r>
     </w:p>
     <w:p>
@@ -15924,6 +15822,7 @@
           <w:highlight w:val="yellow"/>
           <w:lang w:val="en-US"/>
         </w:rPr>
+        <w:lastRenderedPageBreak/>
         <w:t>3</w:t>
       </w:r>
       <w:r>
@@ -16398,7 +16297,6 @@
           <w:bCs/>
           <w:lang w:val="en-IL"/>
         </w:rPr>
-        <w:lastRenderedPageBreak/>
         <w:t>useFetchUser</w:t>
       </w:r>
       <w:r>
@@ -16536,6 +16434,7 @@
           <w:highlight w:val="yellow"/>
           <w:lang w:val="en-US"/>
         </w:rPr>
+        <w:lastRenderedPageBreak/>
         <w:t>4</w:t>
       </w:r>
       <w:r>
@@ -17036,7 +16935,6 @@
           <w:bCs/>
           <w:lang w:val="en-IL"/>
         </w:rPr>
-        <w:lastRenderedPageBreak/>
         <w:t>useHandleLikePost</w:t>
       </w:r>
       <w:r>
@@ -17116,6 +17014,7 @@
           <w:highlight w:val="yellow"/>
           <w:lang w:val="en-US"/>
         </w:rPr>
+        <w:lastRenderedPageBreak/>
         <w:t>5</w:t>
       </w:r>
       <w:r>
@@ -17478,7 +17377,6 @@
           <w:noProof/>
           <w:lang w:val="en-US"/>
         </w:rPr>
-        <w:lastRenderedPageBreak/>
         <w:drawing>
           <wp:inline distT="0" distB="0" distL="0" distR="0" wp14:anchorId="77920C8F" wp14:editId="7B1058F6">
             <wp:extent cx="3381847" cy="971686"/>
@@ -17645,6 +17543,7 @@
           <w:highlight w:val="green"/>
           <w:lang w:val="en-US"/>
         </w:rPr>
+        <w:lastRenderedPageBreak/>
         <w:t>Back-End</w:t>
       </w:r>
     </w:p>
@@ -17953,93 +17852,90 @@
         <w:t xml:space="preserve"> - </w:t>
       </w:r>
       <w:r>
-        <w:t xml:space="preserve">processes user profile requests, including retrieving, updating, and modifying profile data. It verifies the user's JWT for authentication, calculates BMI based on user height and weight, and manages user challenges. The function </w:t>
-      </w:r>
-      <w:r>
+        <w:t>processes user profile requests, including retrieving, updating, and modifying profile data. It verifies the user's JWT for authentication, calculates BMI based on user height and weight, and manages user challenges. The function handles errors and supports different HTTP methods (GET, POST, PUT) to fetch user details, update the avatar, and adjust personal metrics, respectively.</w:t>
+      </w:r>
+    </w:p>
+    <w:p/>
+    <w:p>
+      <w:r>
+        <w:rPr>
+          <w:b/>
+          <w:bCs/>
+          <w:highlight w:val="yellow"/>
+        </w:rPr>
+        <w:t>posts.js</w:t>
+      </w:r>
+      <w:r>
+        <w:t xml:space="preserve"> - </w:t>
+      </w:r>
+      <w:r>
+        <w:t>handles GET requests to retrieve and sort posts by date, POST requests to create new posts with user data and content and PUT requests to add a like to a post while checking for duplicates.</w:t>
+      </w:r>
+    </w:p>
+    <w:p/>
+    <w:p>
+      <w:r>
+        <w:rPr>
+          <w:b/>
+          <w:bCs/>
+          <w:highlight w:val="yellow"/>
+        </w:rPr>
+        <w:t>login.js</w:t>
+      </w:r>
+      <w:r>
+        <w:t xml:space="preserve"> - </w:t>
+      </w:r>
+      <w:r>
+        <w:t>designed for user authentication. It processes POST requests to validate user credentials by checking the email and password against stored data. On successful authentication, it generates and returns a JSON Web Token (JWT).</w:t>
+      </w:r>
+    </w:p>
+    <w:p/>
+    <w:p>
+      <w:r>
+        <w:rPr>
+          <w:b/>
+          <w:bCs/>
+          <w:highlight w:val="yellow"/>
+        </w:rPr>
+        <w:t>logout.js</w:t>
+      </w:r>
+      <w:r>
+        <w:t xml:space="preserve"> - </w:t>
+      </w:r>
+      <w:r>
+        <w:t>For POST requests, it returns OK status with a message indicating that the user has been logged out.</w:t>
+      </w:r>
+    </w:p>
+    <w:p/>
+    <w:p>
+      <w:r>
+        <w:rPr>
+          <w:b/>
+          <w:bCs/>
+          <w:highlight w:val="yellow"/>
+        </w:rPr>
+        <w:t>challenges.js</w:t>
+      </w:r>
+      <w:r>
+        <w:t xml:space="preserve"> - </w:t>
+      </w:r>
+      <w:r>
+        <w:t>provides endpoints for managing challenges in a MongoDB database. It supports GET requests to retrieve all challenges, POST requests to add new challenges, and PUT requests to join or update a user's participation in a challenge</w:t>
+      </w:r>
+      <w:r>
+        <w:t>.</w:t>
+      </w:r>
+    </w:p>
+    <w:p/>
+    <w:p>
+      <w:r>
+        <w:rPr>
+          <w:b/>
+          <w:bCs/>
+          <w:highlight w:val="yellow"/>
+          <w:lang w:val="en-US"/>
+        </w:rPr>
         <w:lastRenderedPageBreak/>
-        <w:t>handles errors and supports different HTTP methods (GET, POST, PUT) to fetch user details, update the avatar, and adjust personal metrics, respectively.</w:t>
-      </w:r>
-    </w:p>
-    <w:p/>
-    <w:p>
-      <w:r>
-        <w:rPr>
-          <w:b/>
-          <w:bCs/>
-          <w:highlight w:val="yellow"/>
-        </w:rPr>
-        <w:t>posts.js</w:t>
-      </w:r>
-      <w:r>
-        <w:t xml:space="preserve"> - </w:t>
-      </w:r>
-      <w:r>
-        <w:t>handles GET requests to retrieve and sort posts by date, POST requests to create new posts with user data and content and PUT requests to add a like to a post while checking for duplicates.</w:t>
-      </w:r>
-    </w:p>
-    <w:p/>
-    <w:p>
-      <w:r>
-        <w:rPr>
-          <w:b/>
-          <w:bCs/>
-          <w:highlight w:val="yellow"/>
-        </w:rPr>
-        <w:t>login.js</w:t>
-      </w:r>
-      <w:r>
-        <w:t xml:space="preserve"> - </w:t>
-      </w:r>
-      <w:r>
-        <w:t>designed for user authentication. It processes POST requests to validate user credentials by checking the email and password against stored data. On successful authentication, it generates and returns a JSON Web Token (JWT).</w:t>
-      </w:r>
-    </w:p>
-    <w:p/>
-    <w:p>
-      <w:r>
-        <w:rPr>
-          <w:b/>
-          <w:bCs/>
-          <w:highlight w:val="yellow"/>
-        </w:rPr>
-        <w:t>logout.js</w:t>
-      </w:r>
-      <w:r>
-        <w:t xml:space="preserve"> - </w:t>
-      </w:r>
-      <w:r>
-        <w:t>For POST requests, it returns OK status with a message indicating that the user has been logged out.</w:t>
-      </w:r>
-    </w:p>
-    <w:p/>
-    <w:p>
-      <w:r>
-        <w:rPr>
-          <w:b/>
-          <w:bCs/>
-          <w:highlight w:val="yellow"/>
-        </w:rPr>
-        <w:t>challenges.js</w:t>
-      </w:r>
-      <w:r>
-        <w:t xml:space="preserve"> - </w:t>
-      </w:r>
-      <w:r>
-        <w:t>provides endpoints for managing challenges in a MongoDB database. It supports GET requests to retrieve all challenges, POST requests to add new challenges, and PUT requests to join or update a user's participation in a challenge</w:t>
-      </w:r>
-      <w:r>
-        <w:t>.</w:t>
-      </w:r>
-    </w:p>
-    <w:p/>
-    <w:p>
-      <w:r>
-        <w:rPr>
-          <w:b/>
-          <w:bCs/>
-          <w:highlight w:val="yellow"/>
-          <w:lang w:val="en-US"/>
-        </w:rPr>
         <w:t>get-challenge-details.js</w:t>
       </w:r>
       <w:r>
@@ -19965,6 +19861,7 @@
   <w:style w:type="character" w:default="1" w:styleId="DefaultParagraphFont">
     <w:name w:val="Default Paragraph Font"/>
     <w:uiPriority w:val="1"/>
+    <w:semiHidden/>
     <w:unhideWhenUsed/>
   </w:style>
   <w:style w:type="table" w:default="1" w:styleId="TableNormal">

</xml_diff>